<commit_message>
finish status report 6
</commit_message>
<xml_diff>
--- a/Documentation/LIVING-DOCXs/SR06.docx
+++ b/Documentation/LIVING-DOCXs/SR06.docx
@@ -411,7 +411,7 @@
         <w:t xml:space="preserve">During sprint </w:t>
       </w:r>
       <w:r>
-        <w:t>5</w:t>
+        <w:t>6</w:t>
       </w:r>
       <w:r>
         <w:t>, our</w:t>
@@ -429,16 +429,16 @@
         <w:t xml:space="preserve"> </w:t>
       </w:r>
       <w:r>
-        <w:t>The hours were entirely project based and we spent 0 time working on documentation</w:t>
+        <w:t>The hours</w:t>
+      </w:r>
+      <w:r>
+        <w:t xml:space="preserve"> were mostly spent on the project with minimal time being spent on documentation</w:t>
       </w:r>
       <w:r>
         <w:t xml:space="preserve">. The total time we spent </w:t>
       </w:r>
       <w:r>
-        <w:t>46</w:t>
-      </w:r>
-      <w:r>
-        <w:t>.5</w:t>
+        <w:t>41</w:t>
       </w:r>
       <w:r>
         <w:t xml:space="preserve"> </w:t>
@@ -447,15 +447,16 @@
         <w:t>hours and</w:t>
       </w:r>
       <w:r>
-        <w:t xml:space="preserve"> finished everything we had to </w:t>
-      </w:r>
-      <w:proofErr w:type="gramStart"/>
-      <w:r>
-        <w:t>planned</w:t>
-      </w:r>
-      <w:proofErr w:type="gramEnd"/>
-      <w:r>
-        <w:t xml:space="preserve"> with this sprint</w:t>
+        <w:t xml:space="preserve"> finished everything we had </w:t>
+      </w:r>
+      <w:r>
+        <w:t xml:space="preserve">planned </w:t>
+      </w:r>
+      <w:r>
+        <w:t>for</w:t>
+      </w:r>
+      <w:r>
+        <w:t xml:space="preserve"> this sprint</w:t>
       </w:r>
       <w:r>
         <w:t>.</w:t>
@@ -479,7 +480,7 @@
         </w:numPr>
       </w:pPr>
       <w:r>
-        <w:t>Checkout Multiple Repos</w:t>
+        <w:t>Front End And Back End Unit Tests</w:t>
       </w:r>
     </w:p>
     <w:p>
@@ -491,7 +492,13 @@
         </w:numPr>
       </w:pPr>
       <w:r>
-        <w:t>This was a very important portion of our project. Moving from our prototype where you were only able to check out 1 repo, this allowed you to check out many without resetting the application. Dylan primarily worked on this effort and spent a total of 16 hours.</w:t>
+        <w:t>Nate was in charge of this portion of the project He spent all of his time getting the testing framework stood up and working with our Jenkins build job</w:t>
+      </w:r>
+      <w:r>
+        <w:t>.</w:t>
+      </w:r>
+      <w:r>
+        <w:t xml:space="preserve"> He successfully implemented the framework and all tests in 20 hours</w:t>
       </w:r>
     </w:p>
     <w:p>
@@ -503,7 +510,10 @@
         </w:numPr>
       </w:pPr>
       <w:r>
-        <w:t>Research Scoring Algorithm</w:t>
+        <w:t>Refactor</w:t>
+      </w:r>
+      <w:r>
+        <w:t xml:space="preserve"> Scoring Algorithm</w:t>
       </w:r>
     </w:p>
     <w:p>
@@ -515,7 +525,21 @@
         </w:numPr>
       </w:pPr>
       <w:r>
-        <w:t>As a team we split this task up. We equally spent 4 hours on this effort and met to talk about our findings. We have found another keystone in the algorithm will be commit times.</w:t>
+        <w:t xml:space="preserve">Spencer and Dylan were primary contributors to this task. They spent a combined </w:t>
+      </w:r>
+      <w:r>
+        <w:t>18 hours on this task</w:t>
+      </w:r>
+      <w:r>
+        <w:t xml:space="preserve"> and </w:t>
+      </w:r>
+      <w:proofErr w:type="gramStart"/>
+      <w:r>
+        <w:t>was</w:t>
+      </w:r>
+      <w:proofErr w:type="gramEnd"/>
+      <w:r>
+        <w:t xml:space="preserve"> successful in implementing the time based metric of the algorithm.</w:t>
       </w:r>
     </w:p>
     <w:p>
@@ -527,7 +551,7 @@
         </w:numPr>
       </w:pPr>
       <w:r>
-        <w:t>Store Repo Scores and Meta Data</w:t>
+        <w:t>Update Documentation</w:t>
       </w:r>
     </w:p>
     <w:p>
@@ -539,7 +563,13 @@
         </w:numPr>
       </w:pPr>
       <w:r>
-        <w:t>This effort was primary spear headed by Spencer. This allowed our algorithm to only run once and then recall the information from the database when the information is called for. Spencer spent a total of 11 hours on this.</w:t>
+        <w:t>Dylan was in charge of completing this effort.</w:t>
+      </w:r>
+      <w:r>
+        <w:t xml:space="preserve"> </w:t>
+      </w:r>
+      <w:r>
+        <w:t>He spent 3 hours updating the Project Plan and Quality Plan to reflect our current project.</w:t>
       </w:r>
     </w:p>
     <w:p>
@@ -551,7 +581,7 @@
         </w:numPr>
       </w:pPr>
       <w:r>
-        <w:t>Research and POC of Testing of Framework</w:t>
+        <w:t>Research Scoring Algorithm</w:t>
       </w:r>
     </w:p>
     <w:p>
@@ -562,35 +592,19 @@
           <w:numId w:val="1"/>
         </w:numPr>
       </w:pPr>
-      <w:proofErr w:type="gramStart"/>
-      <w:r>
-        <w:t>This effort was led by Nate</w:t>
-      </w:r>
-      <w:proofErr w:type="gramEnd"/>
-      <w:r>
-        <w:t xml:space="preserve">. He was in charge of seeking out a testing framework to use for both backend and front end. We descended to go with Jasmine tests for the front end and Mocha tests for the backend. Nate successfully implemented 1 </w:t>
-      </w:r>
-      <w:proofErr w:type="gramStart"/>
-      <w:r>
-        <w:t>tests</w:t>
-      </w:r>
-      <w:proofErr w:type="gramEnd"/>
-      <w:r>
-        <w:t xml:space="preserve"> in the front in to prove a proof of concept and a lot set up full automation. Nate spent 6.5 hours on this effo</w:t>
-      </w:r>
-      <w:r>
-        <w:t>r</w:t>
-      </w:r>
-      <w:r>
-        <w:t>t.</w:t>
+      <w:r>
+        <w:t xml:space="preserve">This was an effort that is ongoing as we progress with our project. Everyone contributes equally and shares their thoughts on how to better the project. We also consult closely to Dr. </w:t>
+      </w:r>
+      <w:proofErr w:type="spellStart"/>
+      <w:r>
+        <w:t>Crk</w:t>
+      </w:r>
+      <w:proofErr w:type="spellEnd"/>
+      <w:r>
+        <w:t xml:space="preserve"> on what we need to change about our algorithm and methods on how to test it.</w:t>
       </w:r>
     </w:p>
     <w:p>
-      <w:pPr>
-        <w:pStyle w:val="ListParagraph"/>
-      </w:pPr>
-    </w:p>
-    <w:p>
       <w:r>
         <w:t xml:space="preserve">After the </w:t>
       </w:r>
@@ -621,7 +635,45 @@
         <w:t xml:space="preserve">. </w:t>
       </w:r>
       <w:r>
-        <w:t>He wants us to focus primarily on figuring out a good algorithm with data supporting why it is good. He is impressed with our efforts so far.</w:t>
+        <w:t xml:space="preserve">He was very pleased with our team being able to produce the algorithm in his original specification. </w:t>
+      </w:r>
+      <w:r>
+        <w:t>A</w:t>
+      </w:r>
+      <w:r>
+        <w:t>s of right now</w:t>
+      </w:r>
+      <w:r>
+        <w:t>,</w:t>
+      </w:r>
+      <w:r>
+        <w:t xml:space="preserve"> we </w:t>
+      </w:r>
+      <w:r>
+        <w:t xml:space="preserve">are </w:t>
+      </w:r>
+      <w:r>
+        <w:t xml:space="preserve">100% finished </w:t>
+      </w:r>
+      <w:r>
+        <w:t xml:space="preserve">with </w:t>
+      </w:r>
+      <w:r>
+        <w:t xml:space="preserve">everything Dr. </w:t>
+      </w:r>
+      <w:proofErr w:type="spellStart"/>
+      <w:r>
+        <w:t>Crk</w:t>
+      </w:r>
+      <w:proofErr w:type="spellEnd"/>
+      <w:r>
+        <w:t xml:space="preserve"> want</w:t>
+      </w:r>
+      <w:r>
+        <w:t>ed</w:t>
+      </w:r>
+      <w:r>
+        <w:t xml:space="preserve"> us to implement. </w:t>
       </w:r>
     </w:p>
     <w:p>
@@ -629,21 +681,25 @@
         <w:ind w:firstLine="720"/>
       </w:pPr>
       <w:r>
-        <w:t xml:space="preserve">The major </w:t>
-      </w:r>
-      <w:proofErr w:type="gramStart"/>
-      <w:r>
-        <w:t>risks posed this sprint was</w:t>
-      </w:r>
-      <w:proofErr w:type="gramEnd"/>
-      <w:r>
-        <w:t xml:space="preserve"> getting the testing framework set up and tests wrote. It has been found to be very difficult to </w:t>
+        <w:t>The major risks posed</w:t>
+      </w:r>
+      <w:r>
+        <w:t xml:space="preserve"> for </w:t>
+      </w:r>
+      <w:r>
+        <w:t xml:space="preserve">this sprint was getting the testing framework set up and tests wrote. It has been found to be very difficult to </w:t>
       </w:r>
       <w:r>
         <w:t>orchestrate</w:t>
       </w:r>
       <w:r>
-        <w:t xml:space="preserve"> meaningful tests with how our project is currently set up. Much time and refactoring is needed by all members to master this art. </w:t>
+        <w:t xml:space="preserve"> meaningful tests with how our project is currently set up.</w:t>
+      </w:r>
+      <w:r>
+        <w:t xml:space="preserve"> Nate spent most the time refactoring the entirety of the front end to mitigate this risk.</w:t>
+      </w:r>
+      <w:r>
+        <w:t xml:space="preserve"> </w:t>
       </w:r>
       <w:r>
         <w:t>The team’s general consensus of the proje</w:t>
@@ -652,13 +708,27 @@
         <w:t xml:space="preserve">cts status is </w:t>
       </w:r>
       <w:r>
-        <w:t>still very optimistic. Having a fully working application allows us to really focus on molding it into something meaningful.</w:t>
+        <w:t>still</w:t>
+      </w:r>
+      <w:r>
+        <w:t xml:space="preserve"> great due to the fact we have finished everything </w:t>
+      </w:r>
+      <w:r>
+        <w:t xml:space="preserve">that </w:t>
+      </w:r>
+      <w:r>
+        <w:t>our client wanted use to finish. Being able to move forward and add things we feel will benefit the application make the project seem like less work</w:t>
+      </w:r>
+      <w:r>
+        <w:t xml:space="preserve"> and is motivating.</w:t>
       </w:r>
     </w:p>
     <w:p>
       <w:pPr>
         <w:spacing w:after="160" w:line="259" w:lineRule="auto"/>
       </w:pPr>
+      <w:bookmarkStart w:id="0" w:name="_GoBack"/>
+      <w:bookmarkEnd w:id="0"/>
     </w:p>
     <w:p>
       <w:pPr>
@@ -860,7 +930,6 @@
           <w:b/>
         </w:rPr>
       </w:pPr>
-      <w:bookmarkStart w:id="0" w:name="_GoBack"/>
       <w:r>
         <w:rPr>
           <w:noProof/>
@@ -879,7 +948,6 @@
           </wp:inline>
         </w:drawing>
       </w:r>
-      <w:bookmarkEnd w:id="0"/>
       <w:r>
         <w:rPr>
           <w:b/>
@@ -969,6 +1037,9 @@
         <w:t>__</w:t>
       </w:r>
       <w:r>
+        <w:rPr>
+          <w:noProof/>
+        </w:rPr>
         <w:drawing>
           <wp:inline distT="0" distB="0" distL="0" distR="0" wp14:anchorId="4F747A5C" wp14:editId="4286E96C">
             <wp:extent cx="1470025" cy="451058"/>
@@ -1180,7 +1251,7 @@
           <w:rPr>
             <w:noProof/>
           </w:rPr>
-          <w:t>2</w:t>
+          <w:t>4</w:t>
         </w:r>
         <w:r>
           <w:rPr>
@@ -2358,11 +2429,11 @@
         </c:dLbls>
         <c:marker val="1"/>
         <c:smooth val="0"/>
-        <c:axId val="-2146030008"/>
-        <c:axId val="-2146023224"/>
+        <c:axId val="-2139599608"/>
+        <c:axId val="-2098474328"/>
       </c:lineChart>
       <c:catAx>
-        <c:axId val="-2146030008"/>
+        <c:axId val="-2139599608"/>
         <c:scaling>
           <c:orientation val="minMax"/>
         </c:scaling>
@@ -2462,7 +2533,7 @@
             <a:endParaRPr lang="en-US"/>
           </a:p>
         </c:txPr>
-        <c:crossAx val="-2146023224"/>
+        <c:crossAx val="-2098474328"/>
         <c:crosses val="autoZero"/>
         <c:auto val="1"/>
         <c:lblAlgn val="ctr"/>
@@ -2471,7 +2542,7 @@
         <c:noMultiLvlLbl val="0"/>
       </c:catAx>
       <c:valAx>
-        <c:axId val="-2146023224"/>
+        <c:axId val="-2098474328"/>
         <c:scaling>
           <c:orientation val="minMax"/>
         </c:scaling>
@@ -2590,7 +2661,7 @@
             <a:endParaRPr lang="en-US"/>
           </a:p>
         </c:txPr>
-        <c:crossAx val="-2146030008"/>
+        <c:crossAx val="-2139599608"/>
         <c:crosses val="autoZero"/>
         <c:crossBetween val="midCat"/>
       </c:valAx>
@@ -3053,8 +3124,8 @@
         </c:dLbls>
         <c:gapWidth val="150"/>
         <c:overlap val="100"/>
-        <c:axId val="-2104458072"/>
-        <c:axId val="-2104027160"/>
+        <c:axId val="-2145729336"/>
+        <c:axId val="-2098503016"/>
       </c:barChart>
       <c:lineChart>
         <c:grouping val="standard"/>
@@ -3176,11 +3247,11 @@
         </c:dLbls>
         <c:marker val="1"/>
         <c:smooth val="0"/>
-        <c:axId val="-2104458072"/>
-        <c:axId val="-2104027160"/>
+        <c:axId val="-2145729336"/>
+        <c:axId val="-2098503016"/>
       </c:lineChart>
       <c:catAx>
-        <c:axId val="-2104458072"/>
+        <c:axId val="-2145729336"/>
         <c:scaling>
           <c:orientation val="minMax"/>
         </c:scaling>
@@ -3259,7 +3330,7 @@
             <a:endParaRPr lang="en-US"/>
           </a:p>
         </c:txPr>
-        <c:crossAx val="-2104027160"/>
+        <c:crossAx val="-2098503016"/>
         <c:crosses val="autoZero"/>
         <c:auto val="0"/>
         <c:lblAlgn val="ctr"/>
@@ -3267,7 +3338,7 @@
         <c:noMultiLvlLbl val="0"/>
       </c:catAx>
       <c:valAx>
-        <c:axId val="-2104027160"/>
+        <c:axId val="-2098503016"/>
         <c:scaling>
           <c:orientation val="minMax"/>
         </c:scaling>
@@ -3358,7 +3429,7 @@
             <a:endParaRPr lang="en-US"/>
           </a:p>
         </c:txPr>
-        <c:crossAx val="-2104458072"/>
+        <c:crossAx val="-2145729336"/>
         <c:crosses val="autoZero"/>
         <c:crossBetween val="between"/>
       </c:valAx>
@@ -3714,8 +3785,8 @@
         </c:dLbls>
         <c:gapWidth val="150"/>
         <c:overlap val="100"/>
-        <c:axId val="-2143487944"/>
-        <c:axId val="-2093888600"/>
+        <c:axId val="-2096531992"/>
+        <c:axId val="-2098908360"/>
       </c:barChart>
       <c:lineChart>
         <c:grouping val="standard"/>
@@ -3778,7 +3849,7 @@
                   <c:v>2.375</c:v>
                 </c:pt>
                 <c:pt idx="8">
-                  <c:v>2.777777777777777</c:v>
+                  <c:v>2.777777777777778</c:v>
                 </c:pt>
                 <c:pt idx="9">
                   <c:v>3.1</c:v>
@@ -3793,7 +3864,7 @@
                   <c:v>3.153846153846154</c:v>
                 </c:pt>
                 <c:pt idx="13">
-                  <c:v>2.928571428571429</c:v>
+                  <c:v>2.92857142857143</c:v>
                 </c:pt>
               </c:numCache>
             </c:numRef>
@@ -3810,11 +3881,11 @@
         </c:dLbls>
         <c:marker val="1"/>
         <c:smooth val="0"/>
-        <c:axId val="-2143487944"/>
-        <c:axId val="-2093888600"/>
+        <c:axId val="-2096531992"/>
+        <c:axId val="-2098908360"/>
       </c:lineChart>
       <c:catAx>
-        <c:axId val="-2143487944"/>
+        <c:axId val="-2096531992"/>
         <c:scaling>
           <c:orientation val="minMax"/>
         </c:scaling>
@@ -3893,7 +3964,7 @@
             <a:endParaRPr lang="en-US"/>
           </a:p>
         </c:txPr>
-        <c:crossAx val="-2093888600"/>
+        <c:crossAx val="-2098908360"/>
         <c:crosses val="autoZero"/>
         <c:auto val="0"/>
         <c:lblAlgn val="ctr"/>
@@ -3901,7 +3972,7 @@
         <c:noMultiLvlLbl val="1"/>
       </c:catAx>
       <c:valAx>
-        <c:axId val="-2093888600"/>
+        <c:axId val="-2098908360"/>
         <c:scaling>
           <c:orientation val="minMax"/>
         </c:scaling>
@@ -3988,7 +4059,7 @@
             <a:endParaRPr lang="en-US"/>
           </a:p>
         </c:txPr>
-        <c:crossAx val="-2143487944"/>
+        <c:crossAx val="-2096531992"/>
         <c:crosses val="autoZero"/>
         <c:crossBetween val="between"/>
       </c:valAx>
@@ -4346,8 +4417,8 @@
         </c:dLbls>
         <c:gapWidth val="150"/>
         <c:overlap val="100"/>
-        <c:axId val="-2098632792"/>
-        <c:axId val="-2139686088"/>
+        <c:axId val="-2096555032"/>
+        <c:axId val="-2097055112"/>
       </c:barChart>
       <c:lineChart>
         <c:grouping val="standard"/>
@@ -4422,10 +4493,10 @@
                   <c:v>1.666666666666667</c:v>
                 </c:pt>
                 <c:pt idx="12">
-                  <c:v>1.538461538461539</c:v>
+                  <c:v>1.53846153846154</c:v>
                 </c:pt>
                 <c:pt idx="13">
-                  <c:v>1.428571428571429</c:v>
+                  <c:v>1.42857142857143</c:v>
                 </c:pt>
               </c:numCache>
             </c:numRef>
@@ -4442,11 +4513,11 @@
         </c:dLbls>
         <c:marker val="1"/>
         <c:smooth val="0"/>
-        <c:axId val="-2098632792"/>
-        <c:axId val="-2139686088"/>
+        <c:axId val="-2096555032"/>
+        <c:axId val="-2097055112"/>
       </c:lineChart>
       <c:catAx>
-        <c:axId val="-2098632792"/>
+        <c:axId val="-2096555032"/>
         <c:scaling>
           <c:orientation val="minMax"/>
         </c:scaling>
@@ -4525,7 +4596,7 @@
             <a:endParaRPr lang="en-US"/>
           </a:p>
         </c:txPr>
-        <c:crossAx val="-2139686088"/>
+        <c:crossAx val="-2097055112"/>
         <c:crosses val="autoZero"/>
         <c:auto val="1"/>
         <c:lblAlgn val="ctr"/>
@@ -4533,7 +4604,7 @@
         <c:noMultiLvlLbl val="1"/>
       </c:catAx>
       <c:valAx>
-        <c:axId val="-2139686088"/>
+        <c:axId val="-2097055112"/>
         <c:scaling>
           <c:orientation val="minMax"/>
           <c:max val="20.0"/>
@@ -4622,7 +4693,7 @@
             <a:endParaRPr lang="en-US"/>
           </a:p>
         </c:txPr>
-        <c:crossAx val="-2098632792"/>
+        <c:crossAx val="-2096555032"/>
         <c:crosses val="autoZero"/>
         <c:crossBetween val="between"/>
         <c:majorUnit val="5.0"/>
@@ -4982,8 +5053,8 @@
         </c:dLbls>
         <c:gapWidth val="150"/>
         <c:overlap val="100"/>
-        <c:axId val="-2093603864"/>
-        <c:axId val="-2143542632"/>
+        <c:axId val="-2099565032"/>
+        <c:axId val="-2098656760"/>
       </c:barChart>
       <c:lineChart>
         <c:grouping val="standard"/>
@@ -5078,11 +5149,11 @@
         </c:dLbls>
         <c:marker val="1"/>
         <c:smooth val="0"/>
-        <c:axId val="-2093603864"/>
-        <c:axId val="-2143542632"/>
+        <c:axId val="-2099565032"/>
+        <c:axId val="-2098656760"/>
       </c:lineChart>
       <c:catAx>
-        <c:axId val="-2093603864"/>
+        <c:axId val="-2099565032"/>
         <c:scaling>
           <c:orientation val="minMax"/>
         </c:scaling>
@@ -5161,7 +5232,7 @@
             <a:endParaRPr lang="en-US"/>
           </a:p>
         </c:txPr>
-        <c:crossAx val="-2143542632"/>
+        <c:crossAx val="-2098656760"/>
         <c:crosses val="autoZero"/>
         <c:auto val="1"/>
         <c:lblAlgn val="ctr"/>
@@ -5169,7 +5240,7 @@
         <c:noMultiLvlLbl val="1"/>
       </c:catAx>
       <c:valAx>
-        <c:axId val="-2143542632"/>
+        <c:axId val="-2098656760"/>
         <c:scaling>
           <c:orientation val="minMax"/>
           <c:max val="20.0"/>
@@ -5258,7 +5329,7 @@
             <a:endParaRPr lang="en-US"/>
           </a:p>
         </c:txPr>
-        <c:crossAx val="-2093603864"/>
+        <c:crossAx val="-2099565032"/>
         <c:crosses val="autoZero"/>
         <c:crossBetween val="between"/>
         <c:majorUnit val="5.0"/>
@@ -5618,8 +5689,8 @@
         </c:dLbls>
         <c:gapWidth val="150"/>
         <c:overlap val="100"/>
-        <c:axId val="-2091145400"/>
-        <c:axId val="-2091355880"/>
+        <c:axId val="-2098465864"/>
+        <c:axId val="-2146079880"/>
       </c:barChart>
       <c:lineChart>
         <c:grouping val="standard"/>
@@ -5714,11 +5785,11 @@
         </c:dLbls>
         <c:marker val="1"/>
         <c:smooth val="0"/>
-        <c:axId val="-2091145400"/>
-        <c:axId val="-2091355880"/>
+        <c:axId val="-2098465864"/>
+        <c:axId val="-2146079880"/>
       </c:lineChart>
       <c:catAx>
-        <c:axId val="-2091145400"/>
+        <c:axId val="-2098465864"/>
         <c:scaling>
           <c:orientation val="minMax"/>
         </c:scaling>
@@ -5797,7 +5868,7 @@
             <a:endParaRPr lang="en-US"/>
           </a:p>
         </c:txPr>
-        <c:crossAx val="-2091355880"/>
+        <c:crossAx val="-2146079880"/>
         <c:crosses val="autoZero"/>
         <c:auto val="1"/>
         <c:lblAlgn val="ctr"/>
@@ -5805,7 +5876,7 @@
         <c:noMultiLvlLbl val="1"/>
       </c:catAx>
       <c:valAx>
-        <c:axId val="-2091355880"/>
+        <c:axId val="-2146079880"/>
         <c:scaling>
           <c:orientation val="minMax"/>
           <c:max val="20.0"/>
@@ -5894,7 +5965,7 @@
             <a:endParaRPr lang="en-US"/>
           </a:p>
         </c:txPr>
-        <c:crossAx val="-2091145400"/>
+        <c:crossAx val="-2098465864"/>
         <c:crosses val="autoZero"/>
         <c:crossBetween val="between"/>
         <c:majorUnit val="5.0"/>
@@ -7404,7 +7475,7 @@
   <a:extraClrSchemeLst/>
   <a:extLst>
     <a:ext uri="{05A4C25C-085E-4340-85A3-A5531E510DB2}">
-      <thm15:themeFamily xmlns:thm15="http://schemas.microsoft.com/office/thememl/2012/main" xmlns="" name="Office Theme" id="{62F939B6-93AF-4DB8-9C6B-D6C7DFDC589F}" vid="{4A3C46E8-61CC-4603-A589-7422A47A8E4A}"/>
+      <thm15:themeFamily xmlns="" xmlns:thm15="http://schemas.microsoft.com/office/thememl/2012/main" name="Office Theme" id="{62F939B6-93AF-4DB8-9C6B-D6C7DFDC589F}" vid="{4A3C46E8-61CC-4603-A589-7422A47A8E4A}"/>
     </a:ext>
   </a:extLst>
 </a:theme>
@@ -7415,7 +7486,7 @@
 </file>
 
 <file path=customXml/itemProps1.xml><?xml version="1.0" encoding="utf-8"?>
-<ds:datastoreItem xmlns:ds="http://schemas.openxmlformats.org/officeDocument/2006/customXml" ds:itemID="{B61EF7D8-25DE-294E-9D10-C5C458ECBEFD}">
+<ds:datastoreItem xmlns:ds="http://schemas.openxmlformats.org/officeDocument/2006/customXml" ds:itemID="{861D4940-6CE8-A349-888E-8B79D7433C49}">
   <ds:schemaRefs>
     <ds:schemaRef ds:uri="http://schemas.openxmlformats.org/officeDocument/2006/bibliography"/>
   </ds:schemaRefs>

</xml_diff>